<commit_message>
Cypress install & Read me doc update.
</commit_message>
<xml_diff>
--- a/Project-ReadmeDoc.docx
+++ b/Project-ReadmeDoc.docx
@@ -102,25 +102,23 @@
           <w:sz w:val="24"/>
           <w:szCs w:val="24"/>
         </w:rPr>
-        <w:t xml:space="preserve">Each component has their unit tests </w:t>
-      </w:r>
-      <w:proofErr w:type="spellStart"/>
-      <w:r>
-        <w:rPr>
-          <w:rFonts w:ascii="Verdana" w:hAnsi="Verdana"/>
-          <w:sz w:val="24"/>
-          <w:szCs w:val="24"/>
-        </w:rPr>
-        <w:t>js</w:t>
-      </w:r>
-      <w:proofErr w:type="spellEnd"/>
-      <w:r>
-        <w:rPr>
-          <w:rFonts w:ascii="Verdana" w:hAnsi="Verdana"/>
-          <w:sz w:val="24"/>
-          <w:szCs w:val="24"/>
-        </w:rPr>
-        <w:t xml:space="preserve"> files.</w:t>
+        <w:t xml:space="preserve">For unit testing </w:t>
+      </w:r>
+      <w:r>
+        <w:rPr>
+          <w:rFonts w:ascii="Verdana" w:hAnsi="Verdana"/>
+          <w:sz w:val="24"/>
+          <w:szCs w:val="24"/>
+        </w:rPr>
+        <w:t>Enzyme, Cypress and Jes</w:t>
+      </w:r>
+      <w:r>
+        <w:rPr>
+          <w:rFonts w:ascii="Verdana" w:hAnsi="Verdana"/>
+          <w:sz w:val="24"/>
+          <w:szCs w:val="24"/>
+        </w:rPr>
+        <w:t>t packages are used.</w:t>
       </w:r>
     </w:p>
     <w:p>
@@ -192,16 +190,14 @@
         </w:rPr>
         <w:t xml:space="preserve"> to store the board values </w:t>
       </w:r>
-      <w:proofErr w:type="gramStart"/>
-      <w:r>
-        <w:rPr>
-          <w:rFonts w:ascii="Verdana" w:hAnsi="Verdana"/>
-          <w:sz w:val="24"/>
-          <w:szCs w:val="24"/>
-        </w:rPr>
-        <w:t>and also</w:t>
-      </w:r>
-      <w:proofErr w:type="gramEnd"/>
+      <w:r>
+        <w:rPr>
+          <w:rFonts w:ascii="Verdana" w:hAnsi="Verdana"/>
+          <w:sz w:val="24"/>
+          <w:szCs w:val="24"/>
+        </w:rPr>
+        <w:t>and</w:t>
+      </w:r>
       <w:r>
         <w:rPr>
           <w:rFonts w:ascii="Verdana" w:hAnsi="Verdana"/>

</xml_diff>